<commit_message>
Updates to read me -- Finished with data prep scripts, now on to model selection
</commit_message>
<xml_diff>
--- a/README.docx
+++ b/README.docx
@@ -324,6 +324,17 @@
       <w:r>
         <w:lastRenderedPageBreak/>
         <w:t>PlantCover_AnalysisDataPrep.Rmd</w:t>
+      </w:r>
+    </w:p>
+    <w:p>
+      <w:r>
+        <w:t>Compiles climate and</w:t>
+      </w:r>
+      <w:r>
+        <w:t xml:space="preserve"> total plant cover</w:t>
+      </w:r>
+      <w:r>
+        <w:t xml:space="preserve"> vegetation data into a table format ready for model input.</w:t>
       </w:r>
     </w:p>
     <w:p/>

</xml_diff>